<commit_message>
third commit - updated report
</commit_message>
<xml_diff>
--- a/Task 5 – Gihub repository Report.docx
+++ b/Task 5 – Gihub repository Report.docx
@@ -170,15 +170,7 @@
           <w:u w:val="single"/>
           <w:lang w:eastAsia="zh-TW"/>
         </w:rPr>
-        <w:t xml:space="preserve"> – </w:t>
-      </w:r>
-      <w:proofErr w:type="spellStart"/>
-      <w:r>
-        <w:rPr>
-          <w:u w:val="single"/>
-          <w:lang w:eastAsia="zh-TW"/>
-        </w:rPr>
-        <w:t>Gi</w:t>
+        <w:t xml:space="preserve"> – Gi</w:t>
       </w:r>
       <w:r>
         <w:rPr>
@@ -193,15 +185,7 @@
           <w:u w:val="single"/>
           <w:lang w:eastAsia="zh-TW"/>
         </w:rPr>
-        <w:t>ub</w:t>
-      </w:r>
-      <w:proofErr w:type="spellEnd"/>
-      <w:r>
-        <w:rPr>
-          <w:u w:val="single"/>
-          <w:lang w:eastAsia="zh-TW"/>
-        </w:rPr>
-        <w:t xml:space="preserve"> </w:t>
+        <w:t xml:space="preserve">ub </w:t>
       </w:r>
       <w:r>
         <w:rPr>
@@ -758,94 +742,94 @@
           <w:bCs/>
           <w:lang w:val="en-AU"/>
         </w:rPr>
+        <w:t xml:space="preserve">Step </w:t>
+      </w:r>
+      <w:r>
+        <w:rPr>
+          <w:b/>
+          <w:bCs/>
+          <w:lang w:val="en-AU"/>
+        </w:rPr>
+        <w:t>5</w:t>
+      </w:r>
+      <w:r>
+        <w:rPr>
+          <w:b/>
+          <w:bCs/>
+          <w:lang w:val="en-AU"/>
+        </w:rPr>
+        <w:t>:</w:t>
+      </w:r>
+      <w:r>
+        <w:rPr>
+          <w:lang w:val="en-AU"/>
+        </w:rPr>
+        <w:t xml:space="preserve"> </w:t>
+      </w:r>
+      <w:r>
+        <w:rPr>
+          <w:b/>
+          <w:bCs/>
+          <w:lang w:val="en-AU"/>
+        </w:rPr>
+        <w:t xml:space="preserve">Create a New </w:t>
+      </w:r>
+      <w:bookmarkStart w:id="0" w:name="_Hlk174373647"/>
+      <w:r>
+        <w:rPr>
+          <w:b/>
+          <w:bCs/>
+          <w:lang w:val="en-AU"/>
+        </w:rPr>
+        <w:t>Repository</w:t>
+      </w:r>
+      <w:bookmarkEnd w:id="0"/>
+      <w:r>
+        <w:rPr>
+          <w:b/>
+          <w:bCs/>
+          <w:lang w:val="en-AU"/>
+        </w:rPr>
+        <w:t xml:space="preserve"> on GitHub</w:t>
+      </w:r>
+    </w:p>
+    <w:p>
+      <w:pPr>
+        <w:rPr>
+          <w:lang w:val="en-AU"/>
+        </w:rPr>
+      </w:pPr>
+      <w:r>
+        <w:rPr>
+          <w:lang w:val="en-AU"/>
+        </w:rPr>
+        <w:t>1. Log in to GitHub</w:t>
+      </w:r>
+    </w:p>
+    <w:p>
+      <w:pPr>
+        <w:rPr>
+          <w:lang w:val="en-AU"/>
+        </w:rPr>
+      </w:pPr>
+      <w:r>
+        <w:rPr>
+          <w:lang w:val="en-AU"/>
+        </w:rPr>
+        <w:t>2. Click the "+" icon in the top-right corner and select "New repository"</w:t>
+      </w:r>
+    </w:p>
+    <w:p>
+      <w:pPr>
+        <w:rPr>
+          <w:lang w:val="en-AU"/>
+        </w:rPr>
+      </w:pPr>
+      <w:r>
+        <w:rPr>
+          <w:lang w:val="en-AU"/>
+        </w:rPr>
         <w:lastRenderedPageBreak/>
-        <w:t xml:space="preserve">Step </w:t>
-      </w:r>
-      <w:r>
-        <w:rPr>
-          <w:b/>
-          <w:bCs/>
-          <w:lang w:val="en-AU"/>
-        </w:rPr>
-        <w:t>5</w:t>
-      </w:r>
-      <w:r>
-        <w:rPr>
-          <w:b/>
-          <w:bCs/>
-          <w:lang w:val="en-AU"/>
-        </w:rPr>
-        <w:t>:</w:t>
-      </w:r>
-      <w:r>
-        <w:rPr>
-          <w:lang w:val="en-AU"/>
-        </w:rPr>
-        <w:t xml:space="preserve"> </w:t>
-      </w:r>
-      <w:r>
-        <w:rPr>
-          <w:b/>
-          <w:bCs/>
-          <w:lang w:val="en-AU"/>
-        </w:rPr>
-        <w:t xml:space="preserve">Create a New </w:t>
-      </w:r>
-      <w:bookmarkStart w:id="0" w:name="_Hlk174373647"/>
-      <w:r>
-        <w:rPr>
-          <w:b/>
-          <w:bCs/>
-          <w:lang w:val="en-AU"/>
-        </w:rPr>
-        <w:t>Repository</w:t>
-      </w:r>
-      <w:bookmarkEnd w:id="0"/>
-      <w:r>
-        <w:rPr>
-          <w:b/>
-          <w:bCs/>
-          <w:lang w:val="en-AU"/>
-        </w:rPr>
-        <w:t xml:space="preserve"> on GitHub</w:t>
-      </w:r>
-    </w:p>
-    <w:p>
-      <w:pPr>
-        <w:rPr>
-          <w:lang w:val="en-AU"/>
-        </w:rPr>
-      </w:pPr>
-      <w:r>
-        <w:rPr>
-          <w:lang w:val="en-AU"/>
-        </w:rPr>
-        <w:t>1. Log in to GitHub</w:t>
-      </w:r>
-    </w:p>
-    <w:p>
-      <w:pPr>
-        <w:rPr>
-          <w:lang w:val="en-AU"/>
-        </w:rPr>
-      </w:pPr>
-      <w:r>
-        <w:rPr>
-          <w:lang w:val="en-AU"/>
-        </w:rPr>
-        <w:t>2. Click the "+" icon in the top-right corner and select "New repository"</w:t>
-      </w:r>
-    </w:p>
-    <w:p>
-      <w:pPr>
-        <w:rPr>
-          <w:lang w:val="en-AU"/>
-        </w:rPr>
-      </w:pPr>
-      <w:r>
-        <w:rPr>
-          <w:lang w:val="en-AU"/>
-        </w:rPr>
         <w:t xml:space="preserve">3. </w:t>
       </w:r>
       <w:r>
@@ -1688,84 +1672,84 @@
           <w:bCs/>
           <w:lang w:val="en-AU"/>
         </w:rPr>
+        <w:t xml:space="preserve">Step </w:t>
+      </w:r>
+      <w:r>
+        <w:rPr>
+          <w:b/>
+          <w:bCs/>
+          <w:lang w:val="en-AU"/>
+        </w:rPr>
+        <w:t>9</w:t>
+      </w:r>
+      <w:r>
+        <w:rPr>
+          <w:b/>
+          <w:bCs/>
+          <w:lang w:val="en-AU"/>
+        </w:rPr>
+        <w:t xml:space="preserve">. </w:t>
+      </w:r>
+      <w:r>
+        <w:rPr>
+          <w:b/>
+          <w:bCs/>
+          <w:lang w:val="en-AU"/>
+        </w:rPr>
+        <w:t xml:space="preserve">Push </w:t>
+      </w:r>
+      <w:r>
+        <w:rPr>
+          <w:b/>
+          <w:bCs/>
+          <w:lang w:val="en-AU"/>
+        </w:rPr>
+        <w:t xml:space="preserve">the </w:t>
+      </w:r>
+      <w:r>
+        <w:rPr>
+          <w:b/>
+          <w:bCs/>
+          <w:lang w:val="en-AU"/>
+        </w:rPr>
+        <w:t>local folder to the Git</w:t>
+      </w:r>
+      <w:r>
+        <w:rPr>
+          <w:b/>
+          <w:bCs/>
+          <w:lang w:val="en-AU"/>
+        </w:rPr>
+        <w:t>H</w:t>
+      </w:r>
+      <w:r>
+        <w:rPr>
+          <w:b/>
+          <w:bCs/>
+          <w:lang w:val="en-AU"/>
+        </w:rPr>
+        <w:t>ub</w:t>
+      </w:r>
+    </w:p>
+    <w:p>
+      <w:pPr>
+        <w:rPr>
+          <w:lang w:val="en-AU"/>
+        </w:rPr>
+      </w:pPr>
+    </w:p>
+    <w:p>
+      <w:pPr>
+        <w:rPr>
+          <w:lang w:val="en-AU"/>
+        </w:rPr>
+      </w:pPr>
+      <w:r>
+        <w:rPr>
+          <w:noProof/>
+          <w:lang w:val="en-AU"/>
+        </w:rPr>
         <w:lastRenderedPageBreak/>
-        <w:t xml:space="preserve">Step </w:t>
-      </w:r>
-      <w:r>
-        <w:rPr>
-          <w:b/>
-          <w:bCs/>
-          <w:lang w:val="en-AU"/>
-        </w:rPr>
-        <w:t>9</w:t>
-      </w:r>
-      <w:r>
-        <w:rPr>
-          <w:b/>
-          <w:bCs/>
-          <w:lang w:val="en-AU"/>
-        </w:rPr>
-        <w:t xml:space="preserve">. </w:t>
-      </w:r>
-      <w:r>
-        <w:rPr>
-          <w:b/>
-          <w:bCs/>
-          <w:lang w:val="en-AU"/>
-        </w:rPr>
-        <w:t xml:space="preserve">Push </w:t>
-      </w:r>
-      <w:r>
-        <w:rPr>
-          <w:b/>
-          <w:bCs/>
-          <w:lang w:val="en-AU"/>
-        </w:rPr>
-        <w:t xml:space="preserve">the </w:t>
-      </w:r>
-      <w:r>
-        <w:rPr>
-          <w:b/>
-          <w:bCs/>
-          <w:lang w:val="en-AU"/>
-        </w:rPr>
-        <w:t>local folder to the Git</w:t>
-      </w:r>
-      <w:r>
-        <w:rPr>
-          <w:b/>
-          <w:bCs/>
-          <w:lang w:val="en-AU"/>
-        </w:rPr>
-        <w:t>H</w:t>
-      </w:r>
-      <w:r>
-        <w:rPr>
-          <w:b/>
-          <w:bCs/>
-          <w:lang w:val="en-AU"/>
-        </w:rPr>
-        <w:t>ub</w:t>
-      </w:r>
-    </w:p>
-    <w:p>
-      <w:pPr>
-        <w:rPr>
-          <w:lang w:val="en-AU"/>
-        </w:rPr>
-      </w:pPr>
-    </w:p>
-    <w:p>
-      <w:pPr>
-        <w:rPr>
-          <w:lang w:val="en-AU"/>
-        </w:rPr>
-      </w:pPr>
-      <w:r>
-        <w:rPr>
-          <w:noProof/>
-          <w:lang w:val="en-AU"/>
-        </w:rPr>
         <w:drawing>
           <wp:inline distT="0" distB="0" distL="0" distR="0" wp14:anchorId="1A3991A6" wp14:editId="2D953E9C">
             <wp:extent cx="3206915" cy="1333569"/>
@@ -1962,21 +1946,7 @@
         <w:rPr>
           <w:lang w:val="en-AU"/>
         </w:rPr>
-        <w:t xml:space="preserve"> (update in </w:t>
-      </w:r>
-      <w:proofErr w:type="spellStart"/>
-      <w:r>
-        <w:rPr>
-          <w:lang w:val="en-AU"/>
-        </w:rPr>
-        <w:t>Github</w:t>
-      </w:r>
-      <w:proofErr w:type="spellEnd"/>
-      <w:r>
-        <w:rPr>
-          <w:lang w:val="en-AU"/>
-        </w:rPr>
-        <w:t xml:space="preserve"> server)</w:t>
+        <w:t xml:space="preserve"> (update in Github server)</w:t>
       </w:r>
       <w:r>
         <w:rPr>
@@ -2013,7 +1983,23 @@
           <w:bCs/>
           <w:lang w:val="en-AU"/>
         </w:rPr>
-        <w:t>Step 10: Verify Your Upload</w:t>
+        <w:t xml:space="preserve">Step 10: Verify </w:t>
+      </w:r>
+      <w:r>
+        <w:rPr>
+          <w:b/>
+          <w:bCs/>
+          <w:lang w:val="en-AU"/>
+        </w:rPr>
+        <w:t>the files</w:t>
+      </w:r>
+      <w:r>
+        <w:rPr>
+          <w:b/>
+          <w:bCs/>
+          <w:lang w:val="en-AU"/>
+        </w:rPr>
+        <w:t xml:space="preserve"> Upload</w:t>
       </w:r>
     </w:p>
     <w:p>
@@ -2119,7 +2105,21 @@
         <w:rPr>
           <w:lang w:val="en-AU"/>
         </w:rPr>
-        <w:t xml:space="preserve"> we can go to our GitHub repository to check </w:t>
+        <w:t xml:space="preserve"> we can go to our </w:t>
+      </w:r>
+      <w:bookmarkStart w:id="2" w:name="_Hlk174445231"/>
+      <w:r>
+        <w:rPr>
+          <w:lang w:val="en-AU"/>
+        </w:rPr>
+        <w:t>GitHub repository</w:t>
+      </w:r>
+      <w:bookmarkEnd w:id="2"/>
+      <w:r>
+        <w:rPr>
+          <w:lang w:val="en-AU"/>
+        </w:rPr>
+        <w:t xml:space="preserve"> to check </w:t>
       </w:r>
       <w:r>
         <w:rPr>
@@ -2231,13 +2231,253 @@
     <w:p>
       <w:pPr>
         <w:rPr>
-          <w:lang w:val="en-AU"/>
-        </w:rPr>
-      </w:pPr>
-    </w:p>
-    <w:p>
-      <w:pPr>
-        <w:rPr>
+          <w:b/>
+          <w:bCs/>
+          <w:lang w:val="en-AU"/>
+        </w:rPr>
+      </w:pPr>
+      <w:r>
+        <w:rPr>
+          <w:b/>
+          <w:bCs/>
+          <w:lang w:val="en-AU"/>
+        </w:rPr>
+        <w:t>Step 11 – Updated the Task 5 codes, comments and report</w:t>
+      </w:r>
+    </w:p>
+    <w:p>
+      <w:pPr>
+        <w:rPr>
+          <w:lang w:val="en-AU"/>
+        </w:rPr>
+      </w:pPr>
+    </w:p>
+    <w:p>
+      <w:pPr>
+        <w:rPr>
+          <w:lang w:val="en-AU"/>
+        </w:rPr>
+      </w:pPr>
+      <w:r>
+        <w:rPr>
+          <w:noProof/>
+        </w:rPr>
+        <w:lastRenderedPageBreak/>
+        <w:drawing>
+          <wp:inline distT="0" distB="0" distL="0" distR="0" wp14:anchorId="5C43962F" wp14:editId="1FC42054">
+            <wp:extent cx="3546475" cy="3776980"/>
+            <wp:effectExtent l="0" t="0" r="0" b="0"/>
+            <wp:docPr id="1632214425" name="Picture 1"/>
+            <wp:cNvGraphicFramePr>
+              <a:graphicFrameLocks xmlns:a="http://schemas.openxmlformats.org/drawingml/2006/main" noChangeAspect="1"/>
+            </wp:cNvGraphicFramePr>
+            <a:graphic xmlns:a="http://schemas.openxmlformats.org/drawingml/2006/main">
+              <a:graphicData uri="http://schemas.openxmlformats.org/drawingml/2006/picture">
+                <pic:pic xmlns:pic="http://schemas.openxmlformats.org/drawingml/2006/picture">
+                  <pic:nvPicPr>
+                    <pic:cNvPr id="0" name="Picture 1"/>
+                    <pic:cNvPicPr>
+                      <a:picLocks noChangeAspect="1" noChangeArrowheads="1"/>
+                    </pic:cNvPicPr>
+                  </pic:nvPicPr>
+                  <pic:blipFill>
+                    <a:blip r:embed="rId21">
+                      <a:extLst>
+                        <a:ext uri="{28A0092B-C50C-407E-A947-70E740481C1C}">
+                          <a14:useLocalDpi xmlns:a14="http://schemas.microsoft.com/office/drawing/2010/main" val="0"/>
+                        </a:ext>
+                      </a:extLst>
+                    </a:blip>
+                    <a:srcRect/>
+                    <a:stretch>
+                      <a:fillRect/>
+                    </a:stretch>
+                  </pic:blipFill>
+                  <pic:spPr bwMode="auto">
+                    <a:xfrm>
+                      <a:off x="0" y="0"/>
+                      <a:ext cx="3546475" cy="3776980"/>
+                    </a:xfrm>
+                    <a:prstGeom prst="rect">
+                      <a:avLst/>
+                    </a:prstGeom>
+                    <a:noFill/>
+                    <a:ln>
+                      <a:noFill/>
+                    </a:ln>
+                  </pic:spPr>
+                </pic:pic>
+              </a:graphicData>
+            </a:graphic>
+          </wp:inline>
+        </w:drawing>
+      </w:r>
+    </w:p>
+    <w:p>
+      <w:pPr>
+        <w:rPr>
+          <w:lang w:val="en-AU"/>
+        </w:rPr>
+      </w:pPr>
+    </w:p>
+    <w:p>
+      <w:pPr>
+        <w:rPr>
+          <w:b/>
+          <w:bCs/>
+          <w:lang w:val="en-AU"/>
+        </w:rPr>
+      </w:pPr>
+      <w:r>
+        <w:rPr>
+          <w:b/>
+          <w:bCs/>
+          <w:lang w:val="en-AU"/>
+        </w:rPr>
+        <w:t xml:space="preserve">Step 12 - </w:t>
+      </w:r>
+      <w:r>
+        <w:rPr>
+          <w:b/>
+          <w:bCs/>
+          <w:lang w:val="en-AU"/>
+        </w:rPr>
+        <w:t>Verify the files Up</w:t>
+      </w:r>
+      <w:r>
+        <w:rPr>
+          <w:b/>
+          <w:bCs/>
+          <w:lang w:val="en-AU"/>
+        </w:rPr>
+        <w:t xml:space="preserve">dated on the </w:t>
+      </w:r>
+      <w:r>
+        <w:rPr>
+          <w:b/>
+          <w:bCs/>
+          <w:lang w:val="en-AU"/>
+        </w:rPr>
+        <w:t>GitHub repository</w:t>
+      </w:r>
+    </w:p>
+    <w:p>
+      <w:pPr>
+        <w:rPr>
+          <w:lang w:val="en-AU"/>
+        </w:rPr>
+      </w:pPr>
+      <w:r>
+        <w:rPr>
+          <w:lang w:val="en-AU"/>
+        </w:rPr>
+        <w:t xml:space="preserve">Below the image shows </w:t>
+      </w:r>
+      <w:r>
+        <w:rPr>
+          <w:lang w:val="en-AU"/>
+        </w:rPr>
+        <w:t>GitHub repository</w:t>
+      </w:r>
+      <w:r>
+        <w:rPr>
+          <w:lang w:val="en-AU"/>
+        </w:rPr>
+        <w:t xml:space="preserve"> has been updated files:</w:t>
+      </w:r>
+    </w:p>
+    <w:p>
+      <w:pPr>
+        <w:rPr>
+          <w:lang w:val="en-AU"/>
+        </w:rPr>
+      </w:pPr>
+    </w:p>
+    <w:p>
+      <w:pPr>
+        <w:rPr>
+          <w:noProof/>
+        </w:rPr>
+      </w:pPr>
+    </w:p>
+    <w:p>
+      <w:pPr>
+        <w:rPr>
+          <w:lang w:val="en-AU"/>
+        </w:rPr>
+      </w:pPr>
+      <w:r>
+        <w:rPr>
+          <w:noProof/>
+        </w:rPr>
+        <w:lastRenderedPageBreak/>
+        <w:drawing>
+          <wp:inline distT="0" distB="0" distL="0" distR="0" wp14:anchorId="50D1C066" wp14:editId="1BBBEFDD">
+            <wp:extent cx="6029960" cy="7521934"/>
+            <wp:effectExtent l="0" t="0" r="8890" b="3175"/>
+            <wp:docPr id="1487452226" name="Picture 2"/>
+            <wp:cNvGraphicFramePr>
+              <a:graphicFrameLocks xmlns:a="http://schemas.openxmlformats.org/drawingml/2006/main" noChangeAspect="1"/>
+            </wp:cNvGraphicFramePr>
+            <a:graphic xmlns:a="http://schemas.openxmlformats.org/drawingml/2006/main">
+              <a:graphicData uri="http://schemas.openxmlformats.org/drawingml/2006/picture">
+                <pic:pic xmlns:pic="http://schemas.openxmlformats.org/drawingml/2006/picture">
+                  <pic:nvPicPr>
+                    <pic:cNvPr id="0" name="Picture 3"/>
+                    <pic:cNvPicPr>
+                      <a:picLocks noChangeAspect="1" noChangeArrowheads="1"/>
+                    </pic:cNvPicPr>
+                  </pic:nvPicPr>
+                  <pic:blipFill rotWithShape="1">
+                    <a:blip r:embed="rId22">
+                      <a:extLst>
+                        <a:ext uri="{28A0092B-C50C-407E-A947-70E740481C1C}">
+                          <a14:useLocalDpi xmlns:a14="http://schemas.microsoft.com/office/drawing/2010/main" val="0"/>
+                        </a:ext>
+                      </a:extLst>
+                    </a:blip>
+                    <a:srcRect b="20124"/>
+                    <a:stretch/>
+                  </pic:blipFill>
+                  <pic:spPr bwMode="auto">
+                    <a:xfrm>
+                      <a:off x="0" y="0"/>
+                      <a:ext cx="6029960" cy="7521934"/>
+                    </a:xfrm>
+                    <a:prstGeom prst="rect">
+                      <a:avLst/>
+                    </a:prstGeom>
+                    <a:noFill/>
+                    <a:ln>
+                      <a:noFill/>
+                    </a:ln>
+                    <a:extLst>
+                      <a:ext uri="{53640926-AAD7-44D8-BBD7-CCE9431645EC}">
+                        <a14:shadowObscured xmlns:a14="http://schemas.microsoft.com/office/drawing/2010/main"/>
+                      </a:ext>
+                    </a:extLst>
+                  </pic:spPr>
+                </pic:pic>
+              </a:graphicData>
+            </a:graphic>
+          </wp:inline>
+        </w:drawing>
+      </w:r>
+    </w:p>
+    <w:p>
+      <w:pPr>
+        <w:rPr>
+          <w:b/>
+          <w:bCs/>
+          <w:lang w:val="en-AU"/>
+        </w:rPr>
+      </w:pPr>
+    </w:p>
+    <w:p>
+      <w:pPr>
+        <w:rPr>
+          <w:b/>
+          <w:bCs/>
           <w:lang w:val="en-AU"/>
         </w:rPr>
       </w:pPr>
@@ -2264,7 +2504,7 @@
           <w:bCs/>
           <w:lang w:val="en-AU"/>
         </w:rPr>
-        <w:t>1</w:t>
+        <w:t>3</w:t>
       </w:r>
       <w:r>
         <w:rPr>
@@ -2340,7 +2580,7 @@
           <w:lang w:val="en-AU" w:eastAsia="zh-TW"/>
         </w:rPr>
       </w:pPr>
-      <w:hyperlink r:id="rId21" w:history="1">
+      <w:hyperlink r:id="rId23" w:history="1">
         <w:r>
           <w:rPr>
             <w:rStyle w:val="Hyperlink"/>
@@ -2359,7 +2599,7 @@
     </w:p>
     <w:sectPr>
       <w:pgSz w:w="11906" w:h="16838"/>
-      <w:pgMar w:top="568" w:right="424" w:bottom="1440" w:left="709" w:header="708" w:footer="708" w:gutter="0"/>
+      <w:pgMar w:top="568" w:right="424" w:bottom="426" w:left="709" w:header="708" w:footer="708" w:gutter="0"/>
       <w:cols w:space="708"/>
       <w:docGrid w:type="lines" w:linePitch="360"/>
     </w:sectPr>

</xml_diff>